<commit_message>
Update Fonctionnalités du site.docx
</commit_message>
<xml_diff>
--- a/projet_v2/Fonctionnalités du site.docx
+++ b/projet_v2/Fonctionnalités du site.docx
@@ -26,8 +26,16 @@
     </w:p>
     <w:p/>
     <w:p>
-      <w:r>
-        <w:t>Dans page Liste des séries</w:t>
+      <w:proofErr w:type="gramStart"/>
+      <w:r>
+        <w:t xml:space="preserve">Page </w:t>
+      </w:r>
+      <w:r>
+        <w:t xml:space="preserve"> Liste</w:t>
+      </w:r>
+      <w:proofErr w:type="gramEnd"/>
+      <w:r>
+        <w:t xml:space="preserve"> des séries</w:t>
       </w:r>
     </w:p>
     <w:p/>
@@ -101,7 +109,10 @@
     <w:p/>
     <w:p>
       <w:r>
-        <w:t>Dans page Contact</w:t>
+        <w:t>Page</w:t>
+      </w:r>
+      <w:r>
+        <w:t xml:space="preserve"> Contact</w:t>
       </w:r>
     </w:p>
     <w:p/>
@@ -114,7 +125,10 @@
     <w:p/>
     <w:p>
       <w:r>
-        <w:t>Dans page Connexion</w:t>
+        <w:t>P</w:t>
+      </w:r>
+      <w:r>
+        <w:t>age Connexion</w:t>
       </w:r>
     </w:p>
     <w:p/>
@@ -133,7 +147,10 @@
     <w:p/>
     <w:p>
       <w:r>
-        <w:t>Dans page d’inscription</w:t>
+        <w:t>P</w:t>
+      </w:r>
+      <w:r>
+        <w:t>age d’inscription</w:t>
       </w:r>
     </w:p>
     <w:p/>
@@ -174,7 +191,54 @@
       </w:r>
     </w:p>
     <w:p/>
+    <w:p>
+      <w:r>
+        <w:t>Page acteur</w:t>
+      </w:r>
+    </w:p>
     <w:p/>
+    <w:p>
+      <w:pPr>
+        <w:pStyle w:val="Paragraphedeliste"/>
+        <w:numPr>
+          <w:ilvl w:val="0"/>
+          <w:numId w:val="4"/>
+        </w:numPr>
+      </w:pPr>
+      <w:r>
+        <w:t>Recherche un acteur ou actrice</w:t>
+      </w:r>
+    </w:p>
+    <w:p>
+      <w:pPr>
+        <w:pStyle w:val="Paragraphedeliste"/>
+        <w:numPr>
+          <w:ilvl w:val="0"/>
+          <w:numId w:val="4"/>
+        </w:numPr>
+      </w:pPr>
+      <w:r>
+        <w:t>Affich</w:t>
+      </w:r>
+      <w:r>
+        <w:t>age de</w:t>
+      </w:r>
+      <w:r>
+        <w:t xml:space="preserve"> la liste des acteurs ou actrices recherché(e)s avec la disparition de la liste des artistes populaires</w:t>
+      </w:r>
+    </w:p>
+    <w:p>
+      <w:pPr>
+        <w:pStyle w:val="Paragraphedeliste"/>
+        <w:numPr>
+          <w:ilvl w:val="0"/>
+          <w:numId w:val="4"/>
+        </w:numPr>
+      </w:pPr>
+      <w:r>
+        <w:t>Si pas recherche d’acteur, affichage de la liste d’artistes populaires avec pagination (20 personnalités au maximum par page)</w:t>
+      </w:r>
+    </w:p>
     <w:p/>
     <w:p/>
     <w:sectPr>

</xml_diff>